<commit_message>
Fix add employee and unassign employee
</commit_message>
<xml_diff>
--- a/assets/template/template.docx
+++ b/assets/template/template.docx
@@ -4,6 +4,9 @@
   <w:body>
     <w:p>
       <w:r>
+        <w:t>{#profile}</w:t>
+      </w:r>
+      <w:r>
         <w:rPr>
           <w:rFonts w:ascii="Calibri" w:eastAsia="Times New Roman" w:hAnsi="Calibri" w:cs="Calibri"/>
           <w:b/>
@@ -13,10 +16,7 @@
           <w:sz w:val="32"/>
           <w:szCs w:val="32"/>
         </w:rPr>
-        <w:t xml:space="preserve"> </w:t>
-      </w:r>
-      <w:r>
-        <w:t>{#profile}</w:t>
+        <w:t>{</w:t>
       </w:r>
       <w:r>
         <w:rPr>
@@ -28,34 +28,8 @@
           <w:sz w:val="32"/>
           <w:szCs w:val="32"/>
         </w:rPr>
-        <w:t xml:space="preserve"> </w:t>
-      </w:r>
-      <w:r>
-        <w:rPr>
-          <w:rFonts w:ascii="Calibri" w:eastAsia="Times New Roman" w:hAnsi="Calibri" w:cs="Calibri"/>
-          <w:b/>
-          <w:bCs/>
-          <w:color w:val="4B3A2E"/>
-          <w:kern w:val="36"/>
-          <w:sz w:val="32"/>
-          <w:szCs w:val="32"/>
-        </w:rPr>
-        <w:t>{</w:t>
-      </w:r>
-      <w:proofErr w:type="spellStart"/>
-      <w:r>
-        <w:rPr>
-          <w:rFonts w:ascii="Calibri" w:eastAsia="Times New Roman" w:hAnsi="Calibri" w:cs="Calibri"/>
-          <w:b/>
-          <w:bCs/>
-          <w:color w:val="4B3A2E"/>
-          <w:kern w:val="36"/>
-          <w:sz w:val="32"/>
-          <w:szCs w:val="32"/>
-        </w:rPr>
         <w:t>fullName</w:t>
       </w:r>
-      <w:proofErr w:type="spellEnd"/>
       <w:r>
         <w:rPr>
           <w:rFonts w:ascii="Calibri" w:eastAsia="Times New Roman" w:hAnsi="Calibri" w:cs="Calibri"/>
@@ -160,20 +134,31 @@
       </w:r>
     </w:p>
     <w:p>
-      <w:pPr>
-        <w:pStyle w:val="NormalWeb"/>
-        <w:spacing w:before="0" w:beforeAutospacing="0" w:after="920" w:afterAutospacing="0"/>
-        <w:rPr>
-          <w:rFonts w:ascii="Calibri" w:hAnsi="Calibri" w:cs="Calibri"/>
-          <w:color w:val="4B3A2E"/>
-          <w:sz w:val="22"/>
-          <w:szCs w:val="22"/>
-        </w:rPr>
-      </w:pPr>
-    </w:p>
-    <w:p>
-      <w:r>
-        <w:t>{#projects}</w:t>
+      <w:r>
+        <w:t xml:space="preserve"> </w:t>
+      </w:r>
+      <w:r>
+        <w:rPr>
+          <w:rFonts w:ascii="Century Gothic" w:hAnsi="Century Gothic"/>
+          <w:b/>
+          <w:bCs/>
+          <w:color w:val="4B3A2E"/>
+          <w:sz w:val="32"/>
+          <w:szCs w:val="32"/>
+        </w:rPr>
+        <w:t>WORKING EXPERIENCE</w:t>
+      </w:r>
+      <w:r>
+        <w:t>{#</w:t>
+      </w:r>
+      <w:r>
+        <w:t>projectMembers</w:t>
+      </w:r>
+      <w:r>
+        <w:t>}</w:t>
+      </w:r>
+      <w:r>
+        <w:t>{#project}</w:t>
       </w:r>
     </w:p>
     <w:p>
@@ -199,17 +184,27 @@
           <w:rFonts w:ascii="Century Gothic" w:eastAsia="Times New Roman" w:hAnsi="Century Gothic" w:cs="Times New Roman"/>
           <w:color w:val="4B3A2E"/>
         </w:rPr>
-        <w:t>{projectName}</w:t>
+        <w:t>{</w:t>
+      </w:r>
+      <w:r>
+        <w:rPr>
+          <w:rFonts w:ascii="Century Gothic" w:eastAsia="Times New Roman" w:hAnsi="Century Gothic" w:cs="Times New Roman"/>
+          <w:color w:val="4B3A2E"/>
+        </w:rPr>
+        <w:t>name</w:t>
+      </w:r>
+      <w:r>
+        <w:rPr>
+          <w:rFonts w:ascii="Century Gothic" w:eastAsia="Times New Roman" w:hAnsi="Century Gothic" w:cs="Times New Roman"/>
+          <w:color w:val="4B3A2E"/>
+        </w:rPr>
+        <w:t>}</w:t>
       </w:r>
     </w:p>
     <w:p>
       <w:pPr>
         <w:spacing w:after="60" w:line="240" w:lineRule="auto"/>
-        <w:rPr>
-          <w:rFonts w:ascii="Times New Roman" w:eastAsia="Times New Roman" w:hAnsi="Times New Roman" w:cs="Times New Roman"/>
-          <w:sz w:val="24"/>
-          <w:szCs w:val="24"/>
-        </w:rPr>
+        <w:jc w:val="both"/>
       </w:pPr>
       <w:r>
         <w:rPr>
@@ -225,17 +220,135 @@
           <w:rFonts w:ascii="Century Gothic" w:eastAsia="Times New Roman" w:hAnsi="Century Gothic" w:cs="Times New Roman"/>
           <w:color w:val="4B3A2E"/>
         </w:rPr>
-        <w:t>{role}</w:t>
+        <w:t>{</w:t>
+      </w:r>
+      <w:r>
+        <w:rPr>
+          <w:rFonts w:ascii="Century Gothic" w:eastAsia="Times New Roman" w:hAnsi="Century Gothic" w:cs="Times New Roman"/>
+          <w:color w:val="4B3A2E"/>
+        </w:rPr>
+        <w:t>#</w:t>
+      </w:r>
+      <w:r>
+        <w:rPr>
+          <w:rFonts w:ascii="Century Gothic" w:eastAsia="Times New Roman" w:hAnsi="Century Gothic" w:cs="Times New Roman"/>
+          <w:color w:val="4B3A2E"/>
+        </w:rPr>
+        <w:t>role</w:t>
+      </w:r>
+      <w:r>
+        <w:rPr>
+          <w:rFonts w:ascii="Century Gothic" w:eastAsia="Times New Roman" w:hAnsi="Century Gothic" w:cs="Times New Roman"/>
+          <w:color w:val="4B3A2E"/>
+        </w:rPr>
+        <w:t>s</w:t>
+      </w:r>
+      <w:r>
+        <w:rPr>
+          <w:rFonts w:ascii="Century Gothic" w:eastAsia="Times New Roman" w:hAnsi="Century Gothic" w:cs="Times New Roman"/>
+          <w:color w:val="4B3A2E"/>
+        </w:rPr>
+        <w:t>}</w:t>
+      </w:r>
+      <w:r>
+        <w:rPr>
+          <w:rFonts w:ascii="Century Gothic" w:eastAsia="Times New Roman" w:hAnsi="Century Gothic" w:cs="Times New Roman"/>
+          <w:color w:val="4B3A2E"/>
+        </w:rPr>
+        <w:t>{#</w:t>
+      </w:r>
+      <w:r>
+        <w:rPr>
+          <w:rFonts w:ascii="Century Gothic" w:eastAsia="Times New Roman" w:hAnsi="Century Gothic" w:cs="Times New Roman"/>
+          <w:color w:val="4B3A2E"/>
+        </w:rPr>
+        <w:t>position</w:t>
+      </w:r>
+      <w:r>
+        <w:rPr>
+          <w:rFonts w:ascii="Century Gothic" w:eastAsia="Times New Roman" w:hAnsi="Century Gothic" w:cs="Times New Roman"/>
+          <w:color w:val="4B3A2E"/>
+        </w:rPr>
+        <w:t>}</w:t>
+      </w:r>
+      <w:r>
+        <w:rPr>
+          <w:rFonts w:ascii="Calibri" w:eastAsia="Times New Roman" w:hAnsi="Calibri" w:cs="Calibri"/>
+          <w:color w:val="4B3A2E"/>
+        </w:rPr>
+        <w:t>{name}</w:t>
+      </w:r>
+      <w:r>
+        <w:rPr>
+          <w:rFonts w:ascii="Century Gothic" w:eastAsia="Times New Roman" w:hAnsi="Century Gothic" w:cs="Times New Roman"/>
+          <w:color w:val="4B3A2E"/>
+        </w:rPr>
+        <w:t>{/</w:t>
+      </w:r>
+      <w:r>
+        <w:rPr>
+          <w:rFonts w:ascii="Century Gothic" w:eastAsia="Times New Roman" w:hAnsi="Century Gothic" w:cs="Times New Roman"/>
+          <w:color w:val="4B3A2E"/>
+        </w:rPr>
+        <w:t>position</w:t>
+      </w:r>
+      <w:r>
+        <w:rPr>
+          <w:rFonts w:ascii="Century Gothic" w:eastAsia="Times New Roman" w:hAnsi="Century Gothic" w:cs="Times New Roman"/>
+          <w:color w:val="4B3A2E"/>
+        </w:rPr>
+        <w:t>}</w:t>
+      </w:r>
+      <w:r>
+        <w:rPr>
+          <w:rFonts w:ascii="Century Gothic" w:eastAsia="Times New Roman" w:hAnsi="Century Gothic" w:cs="Times New Roman"/>
+          <w:color w:val="4B3A2E"/>
+        </w:rPr>
+        <w:t>{^notFirst},{/notFirst}</w:t>
+      </w:r>
+      <w:r>
+        <w:rPr>
+          <w:rFonts w:ascii="Century Gothic" w:eastAsia="Times New Roman" w:hAnsi="Century Gothic" w:cs="Times New Roman"/>
+          <w:color w:val="4B3A2E"/>
+        </w:rPr>
+        <w:t>{</w:t>
+      </w:r>
+      <w:r>
+        <w:rPr>
+          <w:rFonts w:ascii="Century Gothic" w:eastAsia="Times New Roman" w:hAnsi="Century Gothic" w:cs="Times New Roman"/>
+          <w:color w:val="4B3A2E"/>
+        </w:rPr>
+        <w:t>/</w:t>
+      </w:r>
+      <w:r>
+        <w:rPr>
+          <w:rFonts w:ascii="Century Gothic" w:eastAsia="Times New Roman" w:hAnsi="Century Gothic" w:cs="Times New Roman"/>
+          <w:color w:val="4B3A2E"/>
+        </w:rPr>
+        <w:t>role</w:t>
+      </w:r>
+      <w:r>
+        <w:rPr>
+          <w:rFonts w:ascii="Century Gothic" w:eastAsia="Times New Roman" w:hAnsi="Century Gothic" w:cs="Times New Roman"/>
+          <w:color w:val="4B3A2E"/>
+        </w:rPr>
+        <w:t>s</w:t>
+      </w:r>
+      <w:r>
+        <w:rPr>
+          <w:rFonts w:ascii="Century Gothic" w:eastAsia="Times New Roman" w:hAnsi="Century Gothic" w:cs="Times New Roman"/>
+          <w:color w:val="4B3A2E"/>
+        </w:rPr>
+        <w:t>}</w:t>
+      </w:r>
+      <w:r>
+        <w:t>{^isLast}{^notEmpty}. {/notEmpty}{/isLast}</w:t>
       </w:r>
     </w:p>
     <w:p>
       <w:pPr>
         <w:spacing w:after="60" w:line="240" w:lineRule="auto"/>
-        <w:rPr>
-          <w:rFonts w:ascii="Times New Roman" w:eastAsia="Times New Roman" w:hAnsi="Times New Roman" w:cs="Times New Roman"/>
-          <w:sz w:val="24"/>
-          <w:szCs w:val="24"/>
-        </w:rPr>
+        <w:jc w:val="both"/>
       </w:pPr>
       <w:r>
         <w:rPr>
@@ -361,7 +474,16 @@
     </w:p>
     <w:p>
       <w:r>
-        <w:t>{/projects}</w:t>
+        <w:t>{/project}</w:t>
+      </w:r>
+      <w:r>
+        <w:t>{/</w:t>
+      </w:r>
+      <w:r>
+        <w:t>projectMembers</w:t>
+      </w:r>
+      <w:r>
+        <w:t>}</w:t>
       </w:r>
     </w:p>
     <w:p/>
@@ -1535,7 +1657,6 @@
                 <w:bCs/>
                 <w:color w:val="4B3A2E"/>
               </w:rPr>
-              <w:lastRenderedPageBreak/>
               <w:t>Technologies</w:t>
             </w:r>
           </w:p>
@@ -1787,6 +1908,7 @@
                 <w:rFonts w:ascii="Century Gothic" w:eastAsia="Times New Roman" w:hAnsi="Century Gothic" w:cs="Times New Roman"/>
                 <w:color w:val="4B3A2E"/>
               </w:rPr>
+              <w:lastRenderedPageBreak/>
               <w:t>AWS</w:t>
             </w:r>
           </w:p>
@@ -2633,6 +2755,7 @@
   <w:style w:type="character" w:default="1" w:styleId="DefaultParagraphFont">
     <w:name w:val="Default Paragraph Font"/>
     <w:uiPriority w:val="1"/>
+    <w:semiHidden/>
     <w:unhideWhenUsed/>
   </w:style>
   <w:style w:type="table" w:default="1" w:styleId="TableNormal">

</xml_diff>